<commit_message>
update of the Manual
The MM Engine compilation instructions are added to the Manual.
</commit_message>
<xml_diff>
--- a/Doc/Manual.docx
+++ b/Doc/Manual.docx
@@ -2581,9 +2581,11 @@
       <w:pPr>
         <w:pStyle w:val="indentednormal"/>
       </w:pPr>
+      <w:proofErr w:type="spellStart"/>
       <w:r>
         <w:t>Numpy</w:t>
       </w:r>
+      <w:proofErr w:type="spellEnd"/>
       <w:r>
         <w:tab/>
       </w:r>
@@ -2606,9 +2608,11 @@
       <w:pPr>
         <w:pStyle w:val="indentednormal"/>
       </w:pPr>
+      <w:proofErr w:type="spellStart"/>
       <w:r>
         <w:t>Scipy</w:t>
       </w:r>
+      <w:proofErr w:type="spellEnd"/>
       <w:r>
         <w:tab/>
       </w:r>
@@ -2657,26 +2661,111 @@
         <w:ind w:firstLine="720"/>
       </w:pPr>
       <w:r>
-        <w:t xml:space="preserve">MM Engine </w:t>
+        <w:t>MM E</w:t>
+      </w:r>
+      <w:r>
+        <w:t>NGINE</w:t>
+      </w:r>
+      <w:r>
+        <w:t xml:space="preserve"> </w:t>
       </w:r>
       <w:r>
         <w:tab/>
       </w:r>
       <w:r>
-        <w:t xml:space="preserve">included with ParFit under BSD license located at </w:t>
-      </w:r>
+        <w:t>included with ParFit under BSD license</w:t>
+      </w:r>
+      <w:r>
+        <w:t>. To install, run</w:t>
+      </w:r>
+      <w:r>
+        <w:t>:</w:t>
+      </w:r>
+    </w:p>
+    <w:p>
+      <w:pPr>
+        <w:tabs>
+          <w:tab w:val="left" w:pos="2160"/>
+        </w:tabs>
+        <w:ind w:firstLine="720"/>
+        <w:rPr>
+          <w:rFonts w:ascii="Courier" w:hAnsi="Courier"/>
+        </w:rPr>
+      </w:pPr>
+      <w:r>
+        <w:rPr>
+          <w:rFonts w:ascii="Courier" w:hAnsi="Courier"/>
+        </w:rPr>
+        <w:tab/>
+      </w:r>
+      <w:proofErr w:type="gramStart"/>
+      <w:r>
+        <w:rPr>
+          <w:rFonts w:ascii="Courier" w:hAnsi="Courier"/>
+        </w:rPr>
+        <w:t>make</w:t>
+      </w:r>
+      <w:proofErr w:type="gramEnd"/>
+      <w:r>
+        <w:rPr>
+          <w:rFonts w:ascii="Courier" w:hAnsi="Courier"/>
+        </w:rPr>
+        <w:t xml:space="preserve"> </w:t>
+      </w:r>
+    </w:p>
+    <w:p>
+      <w:pPr>
+        <w:tabs>
+          <w:tab w:val="left" w:pos="2160"/>
+        </w:tabs>
+        <w:ind w:left="2160"/>
+      </w:pPr>
+      <w:proofErr w:type="gramStart"/>
+      <w:r>
+        <w:t>in</w:t>
+      </w:r>
+      <w:proofErr w:type="gramEnd"/>
+      <w:r>
+        <w:t xml:space="preserve"> the </w:t>
+      </w:r>
+      <w:proofErr w:type="spellStart"/>
       <w:r>
         <w:rPr>
           <w:rFonts w:ascii="Calibri" w:hAnsi="Calibri" w:cs="Calibri"/>
           <w:color w:val="000000"/>
         </w:rPr>
-        <w:t>ParFit/mmengine</w:t>
-      </w:r>
-      <w:r>
-        <w:t xml:space="preserve"> </w:t>
-      </w:r>
-      <w:r>
-        <w:tab/>
+        <w:t>ParFit</w:t>
+      </w:r>
+      <w:proofErr w:type="spellEnd"/>
+      <w:r>
+        <w:rPr>
+          <w:rFonts w:ascii="Calibri" w:hAnsi="Calibri" w:cs="Calibri"/>
+          <w:color w:val="000000"/>
+        </w:rPr>
+        <w:t>/</w:t>
+      </w:r>
+      <w:proofErr w:type="spellStart"/>
+      <w:r>
+        <w:rPr>
+          <w:rFonts w:ascii="Calibri" w:hAnsi="Calibri" w:cs="Calibri"/>
+          <w:color w:val="000000"/>
+        </w:rPr>
+        <w:t>mmengine</w:t>
+      </w:r>
+      <w:proofErr w:type="spellEnd"/>
+      <w:r>
+        <w:rPr>
+          <w:rFonts w:ascii="Calibri" w:hAnsi="Calibri" w:cs="Calibri"/>
+          <w:color w:val="000000"/>
+        </w:rPr>
+        <w:t xml:space="preserve"> directory</w:t>
+      </w:r>
+      <w:r>
+        <w:rPr>
+          <w:rFonts w:ascii="Calibri" w:hAnsi="Calibri" w:cs="Calibri"/>
+          <w:color w:val="000000"/>
+        </w:rPr>
+        <w:t>, where the MM ENGINE source code is located.</w:t>
       </w:r>
     </w:p>
     <w:p>
@@ -3001,7 +3090,15 @@
         <w:t xml:space="preserve">n the Doc subdirectory. </w:t>
       </w:r>
       <w:r>
-        <w:t xml:space="preserve">The mmengine directory contains the molecular mechanics calculation source code. </w:t>
+        <w:t xml:space="preserve">The </w:t>
+      </w:r>
+      <w:proofErr w:type="spellStart"/>
+      <w:r>
+        <w:t>mmengine</w:t>
+      </w:r>
+      <w:proofErr w:type="spellEnd"/>
+      <w:r>
+        <w:t xml:space="preserve"> directory contains the molecular mechanics calculation source code. </w:t>
       </w:r>
       <w:r>
         <w:t xml:space="preserve">The ParFit subdirectory contains the executable file: ParFit.py </w:t>
@@ -3155,6 +3252,7 @@
         <w:rPr>
           <w:rFonts w:ascii="Courier New" w:hAnsi="Courier New" w:cs="Courier New"/>
         </w:rPr>
+        <w:lastRenderedPageBreak/>
         <w:t>./</w:t>
       </w:r>
       <w:proofErr w:type="gramEnd"/>
@@ -3192,7 +3290,6 @@
         <w:rPr>
           <w:rFonts w:ascii="Courier New" w:hAnsi="Courier New" w:cs="Courier New"/>
         </w:rPr>
-        <w:lastRenderedPageBreak/>
         <w:tab/>
       </w:r>
       <w:proofErr w:type="gramStart"/>
@@ -3207,7 +3304,21 @@
         <w:rPr>
           <w:rFonts w:ascii="Courier New" w:hAnsi="Courier New" w:cs="Courier New"/>
         </w:rPr>
-        <w:t>ParFit.py &gt; [output_filename]</w:t>
+        <w:t>ParFit.py &gt; [</w:t>
+      </w:r>
+      <w:proofErr w:type="spellStart"/>
+      <w:r>
+        <w:rPr>
+          <w:rFonts w:ascii="Courier New" w:hAnsi="Courier New" w:cs="Courier New"/>
+        </w:rPr>
+        <w:t>output_filename</w:t>
+      </w:r>
+      <w:proofErr w:type="spellEnd"/>
+      <w:r>
+        <w:rPr>
+          <w:rFonts w:ascii="Courier New" w:hAnsi="Courier New" w:cs="Courier New"/>
+        </w:rPr>
+        <w:t>]</w:t>
       </w:r>
     </w:p>
     <w:p/>
@@ -3491,8 +3602,13 @@
       <w:r>
         <w:t>], [*</w:t>
       </w:r>
-      <w:r>
-        <w:t>root_filename]</w:t>
+      <w:proofErr w:type="spellStart"/>
+      <w:r>
+        <w:t>root_filename</w:t>
+      </w:r>
+      <w:proofErr w:type="spellEnd"/>
+      <w:r>
+        <w:t>]</w:t>
       </w:r>
       <w:r>
         <w:t>,</w:t>
@@ -3643,7 +3759,11 @@
         <w:t>)</w:t>
       </w:r>
       <w:r>
-        <w:t xml:space="preserve"> is also included in line 1</w:t>
+        <w:t xml:space="preserve"> is also </w:t>
+      </w:r>
+      <w:r>
+        <w:lastRenderedPageBreak/>
+        <w:t>included in line 1</w:t>
       </w:r>
       <w:r>
         <w:t xml:space="preserve">. The last keyword in line one directs the program on the property. </w:t>
@@ -3651,7 +3771,6 @@
     </w:p>
     <w:p>
       <w:r>
-        <w:lastRenderedPageBreak/>
         <w:t xml:space="preserve">- </w:t>
       </w:r>
       <w:r>
@@ -3743,6 +3862,7 @@
       <w:r>
         <w:t>[</w:t>
       </w:r>
+      <w:proofErr w:type="spellStart"/>
       <w:proofErr w:type="gramStart"/>
       <w:r>
         <w:rPr>
@@ -3750,6 +3870,7 @@
         </w:rPr>
         <w:t>ga</w:t>
       </w:r>
+      <w:proofErr w:type="spellEnd"/>
       <w:proofErr w:type="gramEnd"/>
       <w:r>
         <w:rPr>
@@ -3757,18 +3878,28 @@
         </w:rPr>
         <w:t>/</w:t>
       </w:r>
+      <w:proofErr w:type="spellStart"/>
       <w:r>
         <w:rPr>
           <w:b/>
         </w:rPr>
         <w:t>fmin</w:t>
       </w:r>
+      <w:proofErr w:type="spellEnd"/>
       <w:r>
         <w:rPr>
           <w:b/>
         </w:rPr>
-        <w:t>/hybr</w:t>
-      </w:r>
+        <w:t>/</w:t>
+      </w:r>
+      <w:proofErr w:type="spellStart"/>
+      <w:r>
+        <w:rPr>
+          <w:b/>
+        </w:rPr>
+        <w:t>hybr</w:t>
+      </w:r>
+      <w:proofErr w:type="spellEnd"/>
       <w:r>
         <w:t>]</w:t>
       </w:r>
@@ -3784,7 +3915,31 @@
         <w:t>that will be used to calculate parameters</w:t>
       </w:r>
       <w:r>
-        <w:t>. The options are: the “ga” genetic algorithm, the “fmin” Nedler-Mead simplex algorithm, or the “hybr” hybrid genetic algorithm followed by Nedler-Mead simplex algorithm.</w:t>
+        <w:t>. The options are: the “</w:t>
+      </w:r>
+      <w:proofErr w:type="spellStart"/>
+      <w:r>
+        <w:t>ga</w:t>
+      </w:r>
+      <w:proofErr w:type="spellEnd"/>
+      <w:r>
+        <w:t>” genetic algorithm, the “</w:t>
+      </w:r>
+      <w:proofErr w:type="spellStart"/>
+      <w:r>
+        <w:t>fmin</w:t>
+      </w:r>
+      <w:proofErr w:type="spellEnd"/>
+      <w:r>
+        <w:t>” Nedler-Mead simplex algorithm, or the “</w:t>
+      </w:r>
+      <w:proofErr w:type="spellStart"/>
+      <w:r>
+        <w:t>hybr</w:t>
+      </w:r>
+      <w:proofErr w:type="spellEnd"/>
+      <w:r>
+        <w:t>” hybrid genetic algorithm followed by Nedler-Mead simplex algorithm.</w:t>
       </w:r>
     </w:p>
     <w:p>
@@ -3813,9 +3968,11 @@
       <w:r>
         <w:t xml:space="preserve"> </w:t>
       </w:r>
+      <w:proofErr w:type="spellStart"/>
       <w:r>
         <w:t>p</w:t>
       </w:r>
+      <w:proofErr w:type="spellEnd"/>
     </w:p>
     <w:p>
       <w:pPr>
@@ -3840,7 +3997,15 @@
         <w:t>line containing the bond length parameters</w:t>
       </w:r>
       <w:r>
-        <w:t xml:space="preserve"> in the default MM parameter file, “add_MM3.prm_orig” or “add_MMFF94.prm_orig” located in the ParFit_root_dir/Data/Engine/ directory. </w:t>
+        <w:t xml:space="preserve"> in the default MM parameter file, “add_MM3.prm_orig” or “add_MMFF94.prm_orig” located in the </w:t>
+      </w:r>
+      <w:proofErr w:type="spellStart"/>
+      <w:r>
+        <w:t>ParFit_root_dir</w:t>
+      </w:r>
+      <w:proofErr w:type="spellEnd"/>
+      <w:r>
+        <w:t xml:space="preserve">/Data/Engine/ directory. </w:t>
       </w:r>
       <w:r>
         <w:t>For more information on the parameters, please see the references.</w:t>
@@ -3861,6 +4026,7 @@
       <w:r>
         <w:t>[</w:t>
       </w:r>
+      <w:proofErr w:type="spellStart"/>
       <w:proofErr w:type="gramStart"/>
       <w:r>
         <w:rPr>
@@ -3873,8 +4039,23 @@
         <w:rPr>
           <w:b/>
         </w:rPr>
-        <w:t>_on/csv_off</w:t>
-      </w:r>
+        <w:t>_on</w:t>
+      </w:r>
+      <w:proofErr w:type="spellEnd"/>
+      <w:r>
+        <w:rPr>
+          <w:b/>
+        </w:rPr>
+        <w:t>/</w:t>
+      </w:r>
+      <w:proofErr w:type="spellStart"/>
+      <w:r>
+        <w:rPr>
+          <w:b/>
+        </w:rPr>
+        <w:t>csv_off</w:t>
+      </w:r>
+      <w:proofErr w:type="spellEnd"/>
       <w:r>
         <w:t>]</w:t>
       </w:r>
@@ -3884,7 +4065,15 @@
         <w:pStyle w:val="indentednormal"/>
       </w:pPr>
       <w:r>
-        <w:t xml:space="preserve">Choosing “csv_on” directs ParFit to print comma separated value (csv) files, for </w:t>
+        <w:t>Choosing “</w:t>
+      </w:r>
+      <w:proofErr w:type="spellStart"/>
+      <w:r>
+        <w:t>csv_on</w:t>
+      </w:r>
+      <w:proofErr w:type="spellEnd"/>
+      <w:r>
+        <w:t xml:space="preserve">” directs ParFit to print comma separated value (csv) files, for </w:t>
       </w:r>
       <w:r>
         <w:t>every 10</w:t>
@@ -3946,8 +4135,13 @@
       <w:r>
         <w:t>[</w:t>
       </w:r>
-      <w:r>
-        <w:t>root_filename]</w:t>
+      <w:proofErr w:type="spellStart"/>
+      <w:r>
+        <w:t>root_filename</w:t>
+      </w:r>
+      <w:proofErr w:type="spellEnd"/>
+      <w:r>
+        <w:t>]</w:t>
       </w:r>
       <w:r>
         <w:t>/ subdirectory. The files are named “opt_[Y]</w:t>
@@ -4031,8 +4225,13 @@
       <w:r>
         <w:t>], [*</w:t>
       </w:r>
-      <w:r>
-        <w:t>root_filename]</w:t>
+      <w:proofErr w:type="spellStart"/>
+      <w:r>
+        <w:t>root_filename</w:t>
+      </w:r>
+      <w:proofErr w:type="spellEnd"/>
+      <w:r>
+        <w:t>]</w:t>
       </w:r>
       <w:r>
         <w:t>,</w:t>
@@ -4047,17 +4246,23 @@
         <w:t xml:space="preserve"> </w:t>
       </w:r>
       <w:r>
-        <w:t>[atom index 3], [starting angle] [final angle] [angle step size], *ang</w:t>
+        <w:t>[atom index 3], [starting angle] [final angle] [angle step size], *</w:t>
+      </w:r>
+      <w:proofErr w:type="spellStart"/>
+      <w:r>
+        <w:t>ang</w:t>
       </w:r>
       <w:r>
         <w:t>l</w:t>
       </w:r>
+      <w:proofErr w:type="spellEnd"/>
     </w:p>
     <w:p>
       <w:pPr>
         <w:pStyle w:val="indentednormal"/>
       </w:pPr>
       <w:r>
+        <w:lastRenderedPageBreak/>
         <w:t>C</w:t>
       </w:r>
       <w:r>
@@ -4073,7 +4278,6 @@
         <w:t xml:space="preserve"> potential energy curve, “comp” for a compact file, or “full” if you have separate QM files for each bond </w:t>
       </w:r>
       <w:r>
-        <w:lastRenderedPageBreak/>
         <w:t>angle</w:t>
       </w:r>
       <w:r>
@@ -4149,7 +4353,15 @@
         <w:t>be included in line one.</w:t>
       </w:r>
       <w:r>
-        <w:t xml:space="preserve"> Finally, the final keyword indicates the type of property to calculate parameters for, in this case “angl” for bond angle.</w:t>
+        <w:t xml:space="preserve"> Finally, the final keyword indicates the type of property to calculate parameters for, in this case “</w:t>
+      </w:r>
+      <w:proofErr w:type="spellStart"/>
+      <w:r>
+        <w:t>angl</w:t>
+      </w:r>
+      <w:proofErr w:type="spellEnd"/>
+      <w:r>
+        <w:t>” for bond angle.</w:t>
       </w:r>
     </w:p>
     <w:p>
@@ -4253,10 +4465,12 @@
       </w:r>
     </w:p>
     <w:p>
+      <w:proofErr w:type="spellStart"/>
       <w:proofErr w:type="gramStart"/>
       <w:r>
         <w:t>mult</w:t>
       </w:r>
+      <w:proofErr w:type="spellEnd"/>
       <w:proofErr w:type="gramEnd"/>
       <w:r>
         <w:t>, [number of torsion</w:t>
@@ -4329,8 +4543,13 @@
       <w:r>
         <w:t>*</w:t>
       </w:r>
-      <w:r>
-        <w:t>root_filename]</w:t>
+      <w:proofErr w:type="spellStart"/>
+      <w:r>
+        <w:t>root_filename</w:t>
+      </w:r>
+      <w:proofErr w:type="spellEnd"/>
+      <w:r>
+        <w:t>]</w:t>
       </w:r>
       <w:r>
         <w:t xml:space="preserve">, [atom index 1] [atom index 2] [atom index 3] [atom index 4], [starting </w:t>
@@ -4559,6 +4778,7 @@
         <w:pStyle w:val="indentednormal"/>
       </w:pPr>
       <w:r>
+        <w:lastRenderedPageBreak/>
         <w:t>Indicate</w:t>
       </w:r>
       <w:r>
@@ -4586,7 +4806,6 @@
         <w:ind w:left="0"/>
       </w:pPr>
       <w:r>
-        <w:lastRenderedPageBreak/>
         <w:t xml:space="preserve">- </w:t>
       </w:r>
       <w:r>
@@ -4656,6 +4875,7 @@
       <w:r>
         <w:t>[</w:t>
       </w:r>
+      <w:proofErr w:type="spellStart"/>
       <w:proofErr w:type="gramStart"/>
       <w:r>
         <w:rPr>
@@ -4663,6 +4883,7 @@
         </w:rPr>
         <w:t>ga</w:t>
       </w:r>
+      <w:proofErr w:type="spellEnd"/>
       <w:proofErr w:type="gramEnd"/>
       <w:r>
         <w:rPr>
@@ -4670,18 +4891,28 @@
         </w:rPr>
         <w:t>/</w:t>
       </w:r>
+      <w:proofErr w:type="spellStart"/>
       <w:r>
         <w:rPr>
           <w:b/>
         </w:rPr>
         <w:t>fmin</w:t>
       </w:r>
+      <w:proofErr w:type="spellEnd"/>
       <w:r>
         <w:rPr>
           <w:b/>
         </w:rPr>
-        <w:t>/hybr</w:t>
-      </w:r>
+        <w:t>/</w:t>
+      </w:r>
+      <w:proofErr w:type="spellStart"/>
+      <w:r>
+        <w:rPr>
+          <w:b/>
+        </w:rPr>
+        <w:t>hybr</w:t>
+      </w:r>
+      <w:proofErr w:type="spellEnd"/>
       <w:r>
         <w:t>]</w:t>
       </w:r>
@@ -4691,7 +4922,31 @@
         <w:pStyle w:val="indentednormal"/>
       </w:pPr>
       <w:r>
-        <w:t>Choose the algorithm to be used to fit parameters. The options are: the “ga” genetic algorithm, the “fmin” Nedler-Mead simplex algorithm, or the “hybr” hybrid genetic algorithm followed by Nedler-Mead simplex algorithm.</w:t>
+        <w:t>Choose the algorithm to be used to fit parameters. The options are: the “</w:t>
+      </w:r>
+      <w:proofErr w:type="spellStart"/>
+      <w:r>
+        <w:t>ga</w:t>
+      </w:r>
+      <w:proofErr w:type="spellEnd"/>
+      <w:r>
+        <w:t>” genetic algorithm, the “</w:t>
+      </w:r>
+      <w:proofErr w:type="spellStart"/>
+      <w:r>
+        <w:t>fmin</w:t>
+      </w:r>
+      <w:proofErr w:type="spellEnd"/>
+      <w:r>
+        <w:t>” Nedler-Mead simplex algorithm, or the “</w:t>
+      </w:r>
+      <w:proofErr w:type="spellStart"/>
+      <w:r>
+        <w:t>hybr</w:t>
+      </w:r>
+      <w:proofErr w:type="spellEnd"/>
+      <w:r>
+        <w:t>” hybrid genetic algorithm followed by Nedler-Mead simplex algorithm.</w:t>
       </w:r>
     </w:p>
     <w:p>
@@ -4816,7 +5071,15 @@
         <w:pStyle w:val="indentednormal"/>
       </w:pPr>
       <w:r>
-        <w:t>This block of lines instructs ParFit on which parameters to modify in order to fit the QM data. The “parameter line number” refers to the torsion line number in the default MM parameter file, “add_MM3.prm_orig” or “add_MMFF94.prm_orig” located in the ParFit_root_dir/Data/Engine/ directory. Each MM3 or MMFF94 torsion is fit by three parameters. The user can choose which of these parameters to adjust by selecting “p” or to keep constant by selecting “c.”</w:t>
+        <w:t xml:space="preserve">This block of lines instructs ParFit on which parameters to modify in order to fit the QM data. The “parameter line number” refers to the torsion line number in the default MM parameter file, “add_MM3.prm_orig” or “add_MMFF94.prm_orig” located in the </w:t>
+      </w:r>
+      <w:proofErr w:type="spellStart"/>
+      <w:r>
+        <w:t>ParFit_root_dir</w:t>
+      </w:r>
+      <w:proofErr w:type="spellEnd"/>
+      <w:r>
+        <w:t>/Data/Engine/ directory. Each MM3 or MMFF94 torsion is fit by three parameters. The user can choose which of these parameters to adjust by selecting “p” or to keep constant by selecting “c.”</w:t>
       </w:r>
       <w:r>
         <w:t xml:space="preserve"> It is possible to fit coupled torsion PESs by making two parameters </w:t>
@@ -4831,7 +5094,15 @@
         <w:t xml:space="preserve"> </w:t>
       </w:r>
       <w:r>
-        <w:t xml:space="preserve">other by labeling them as “pN” where N is a number. The lines would then be: </w:t>
+        <w:t>other by labeling them as “</w:t>
+      </w:r>
+      <w:proofErr w:type="spellStart"/>
+      <w:r>
+        <w:t>pN</w:t>
+      </w:r>
+      <w:proofErr w:type="spellEnd"/>
+      <w:r>
+        <w:t xml:space="preserve">” where N is a number. The lines would then be: </w:t>
       </w:r>
     </w:p>
     <w:p>
@@ -4853,8 +5124,13 @@
         <w:t>x</w:t>
       </w:r>
       <w:r>
-        <w:t>] p1 c c</w:t>
-      </w:r>
+        <w:t xml:space="preserve">] p1 c </w:t>
+      </w:r>
+      <w:proofErr w:type="spellStart"/>
+      <w:r>
+        <w:t>c</w:t>
+      </w:r>
+      <w:proofErr w:type="spellEnd"/>
     </w:p>
     <w:p>
       <w:pPr>
@@ -4875,8 +5151,13 @@
         <w:t>y</w:t>
       </w:r>
       <w:r>
-        <w:t>] p1 c c</w:t>
-      </w:r>
+        <w:t xml:space="preserve">] p1 c </w:t>
+      </w:r>
+      <w:proofErr w:type="spellStart"/>
+      <w:r>
+        <w:t>c</w:t>
+      </w:r>
+      <w:proofErr w:type="spellEnd"/>
     </w:p>
     <w:p>
       <w:pPr>
@@ -4913,6 +5194,7 @@
       <w:r>
         <w:t>[</w:t>
       </w:r>
+      <w:proofErr w:type="spellStart"/>
       <w:proofErr w:type="gramStart"/>
       <w:r>
         <w:rPr>
@@ -4925,8 +5207,23 @@
         <w:rPr>
           <w:b/>
         </w:rPr>
-        <w:t>_on/csv_off</w:t>
-      </w:r>
+        <w:t>_on</w:t>
+      </w:r>
+      <w:proofErr w:type="spellEnd"/>
+      <w:r>
+        <w:rPr>
+          <w:b/>
+        </w:rPr>
+        <w:t>/</w:t>
+      </w:r>
+      <w:proofErr w:type="spellStart"/>
+      <w:r>
+        <w:rPr>
+          <w:b/>
+        </w:rPr>
+        <w:t>csv_off</w:t>
+      </w:r>
+      <w:proofErr w:type="spellEnd"/>
       <w:r>
         <w:t>]</w:t>
       </w:r>
@@ -4936,7 +5233,15 @@
         <w:pStyle w:val="indentednormal"/>
       </w:pPr>
       <w:r>
-        <w:t>Choosing “csv_on” directs ParFit to print comma separated value (csv) files</w:t>
+        <w:t>Choosing “</w:t>
+      </w:r>
+      <w:proofErr w:type="spellStart"/>
+      <w:r>
+        <w:t>csv_on</w:t>
+      </w:r>
+      <w:proofErr w:type="spellEnd"/>
+      <w:r>
+        <w:t>” directs ParFit to print comma separated value (csv) files</w:t>
       </w:r>
       <w:r>
         <w:t>,</w:t>
@@ -4974,8 +5279,13 @@
       <w:r>
         <w:t>[</w:t>
       </w:r>
-      <w:r>
-        <w:t>root_filename]</w:t>
+      <w:proofErr w:type="spellStart"/>
+      <w:r>
+        <w:t>root_filename</w:t>
+      </w:r>
+      <w:proofErr w:type="spellEnd"/>
+      <w:r>
+        <w:t>]</w:t>
       </w:r>
       <w:r>
         <w:t>/</w:t>
@@ -5050,20 +5360,49 @@
     <w:p>
       <w:r>
         <w:lastRenderedPageBreak/>
-        <w:t>There are example input files for torsions, bond angles, and bond length named ginp_inp, ginp_inp_angl, and ginp_inp_bond, respectively. The examples are located in the ParFit/ directory. Below is the format for the Ginp.py input files:</w:t>
+        <w:t xml:space="preserve">There are example input files for torsions, bond angles, and bond length named </w:t>
+      </w:r>
+      <w:proofErr w:type="spellStart"/>
+      <w:r>
+        <w:t>ginp_inp</w:t>
+      </w:r>
+      <w:proofErr w:type="spellEnd"/>
+      <w:r>
+        <w:t xml:space="preserve">, </w:t>
+      </w:r>
+      <w:proofErr w:type="spellStart"/>
+      <w:r>
+        <w:t>ginp_inp_angl</w:t>
+      </w:r>
+      <w:proofErr w:type="spellEnd"/>
+      <w:r>
+        <w:t xml:space="preserve">, and </w:t>
+      </w:r>
+      <w:proofErr w:type="spellStart"/>
+      <w:r>
+        <w:t>ginp_inp_bond</w:t>
+      </w:r>
+      <w:proofErr w:type="spellEnd"/>
+      <w:r>
+        <w:t>, respectively. The examples are located in the ParFit/ directory. Below is the format for the Ginp.py input files:</w:t>
       </w:r>
     </w:p>
     <w:p>
       <w:r>
         <w:t>[</w:t>
       </w:r>
+      <w:proofErr w:type="spellStart"/>
       <w:proofErr w:type="gramStart"/>
       <w:r>
         <w:t>root</w:t>
       </w:r>
       <w:proofErr w:type="gramEnd"/>
       <w:r>
-        <w:t>_filename]</w:t>
+        <w:t>_filename</w:t>
+      </w:r>
+      <w:proofErr w:type="spellEnd"/>
+      <w:r>
+        <w:t>]</w:t>
       </w:r>
       <w:r>
         <w:t>, [atom ind</w:t>
@@ -5099,7 +5438,21 @@
         <w:rPr>
           <w:b/>
         </w:rPr>
-        <w:t>/angl/bond</w:t>
+        <w:t>/</w:t>
+      </w:r>
+      <w:proofErr w:type="spellStart"/>
+      <w:r>
+        <w:rPr>
+          <w:b/>
+        </w:rPr>
+        <w:t>angl</w:t>
+      </w:r>
+      <w:proofErr w:type="spellEnd"/>
+      <w:r>
+        <w:rPr>
+          <w:b/>
+        </w:rPr>
+        <w:t>/bond</w:t>
       </w:r>
       <w:r>
         <w:t>]</w:t>
@@ -5156,7 +5509,15 @@
       </w:r>
       <w:proofErr w:type="gramEnd"/>
       <w:r>
-        <w:t>. If generating bond angle or bond length input files, choose “angl” for bond angle or “bond” for bond length.</w:t>
+        <w:t>. If generating bond angle or bond length input files, choose “</w:t>
+      </w:r>
+      <w:proofErr w:type="spellStart"/>
+      <w:r>
+        <w:t>angl</w:t>
+      </w:r>
+      <w:proofErr w:type="spellEnd"/>
+      <w:r>
+        <w:t>” for bond angle or “bond” for bond length.</w:t>
       </w:r>
     </w:p>
     <w:p>
@@ -5227,7 +5588,15 @@
         <w:t xml:space="preserve"> will generate a compact file named</w:t>
       </w:r>
       <w:r>
-        <w:t xml:space="preserve"> “[root_filename]-scan” and will be saved in the Data/Gamess/ subdirectory.</w:t>
+        <w:t xml:space="preserve"> “[</w:t>
+      </w:r>
+      <w:proofErr w:type="spellStart"/>
+      <w:r>
+        <w:t>root_filename</w:t>
+      </w:r>
+      <w:proofErr w:type="spellEnd"/>
+      <w:r>
+        <w:t>]-scan” and will be saved in the Data/Gamess/ subdirectory.</w:t>
       </w:r>
       <w:r>
         <w:t xml:space="preserve"> The series of f</w:t>
@@ -5245,6 +5614,7 @@
         <w:tab/>
         <w:t>[</w:t>
       </w:r>
+      <w:proofErr w:type="spellStart"/>
       <w:proofErr w:type="gramStart"/>
       <w:r>
         <w:t>root</w:t>
@@ -5254,7 +5624,11 @@
         <w:t>_</w:t>
       </w:r>
       <w:r>
-        <w:t>filename][</w:t>
+        <w:t>filename</w:t>
+      </w:r>
+      <w:proofErr w:type="spellEnd"/>
+      <w:r>
+        <w:t>][</w:t>
       </w:r>
       <w:proofErr w:type="gramStart"/>
       <w:r>
@@ -5276,10 +5650,34 @@
       </w:r>
       <w:proofErr w:type="gramEnd"/>
       <w:r>
-        <w:t xml:space="preserve"> property is either “bond”, “angl”, or “diha” for bond length, bond angle, and torsion angle, respectively.</w:t>
-      </w:r>
-      <w:r>
-        <w:t xml:space="preserve"> The input file for Gout.py follows the exact format as the Ginp.py input file but needs to be named “gout_inp”.</w:t>
+        <w:t xml:space="preserve"> property is either “bond”, “</w:t>
+      </w:r>
+      <w:proofErr w:type="spellStart"/>
+      <w:r>
+        <w:t>angl</w:t>
+      </w:r>
+      <w:proofErr w:type="spellEnd"/>
+      <w:r>
+        <w:t>”, or “</w:t>
+      </w:r>
+      <w:proofErr w:type="spellStart"/>
+      <w:r>
+        <w:t>diha</w:t>
+      </w:r>
+      <w:proofErr w:type="spellEnd"/>
+      <w:r>
+        <w:t>” for bond length, bond angle, and torsion angle, respectively.</w:t>
+      </w:r>
+      <w:r>
+        <w:t xml:space="preserve"> The input file for Gout.py follows the exact format as the Ginp.py input file but needs to be named “</w:t>
+      </w:r>
+      <w:proofErr w:type="spellStart"/>
+      <w:r>
+        <w:t>gout_inp</w:t>
+      </w:r>
+      <w:proofErr w:type="spellEnd"/>
+      <w:r>
+        <w:t>”.</w:t>
       </w:r>
     </w:p>
     <w:p>
@@ -5461,6 +5859,7 @@
       <w:r>
         <w:t>[</w:t>
       </w:r>
+      <w:proofErr w:type="spellStart"/>
       <w:proofErr w:type="gramStart"/>
       <w:r>
         <w:t>root</w:t>
@@ -5470,7 +5869,11 @@
         <w:t>_</w:t>
       </w:r>
       <w:r>
-        <w:t>filename]-[</w:t>
+        <w:t>filename</w:t>
+      </w:r>
+      <w:proofErr w:type="spellEnd"/>
+      <w:r>
+        <w:t>]-[</w:t>
       </w:r>
       <w:r>
         <w:t xml:space="preserve"> </w:t>
@@ -5601,13 +6004,18 @@
       <w:r>
         <w:t>[</w:t>
       </w:r>
+      <w:proofErr w:type="spellStart"/>
       <w:proofErr w:type="gramStart"/>
       <w:r>
         <w:t>root</w:t>
       </w:r>
       <w:proofErr w:type="gramEnd"/>
       <w:r>
-        <w:t>_filename]</w:t>
+        <w:t>_filename</w:t>
+      </w:r>
+      <w:proofErr w:type="spellEnd"/>
+      <w:r>
+        <w:t>]</w:t>
       </w:r>
       <w:r>
         <w:t>-scan</w:t>
@@ -6158,13 +6566,18 @@
       <w:r>
         <w:t>[</w:t>
       </w:r>
+      <w:proofErr w:type="spellStart"/>
       <w:proofErr w:type="gramStart"/>
       <w:r>
         <w:t>root</w:t>
       </w:r>
       <w:proofErr w:type="gramEnd"/>
       <w:r>
-        <w:t>_filename]</w:t>
+        <w:t>_filename</w:t>
+      </w:r>
+      <w:proofErr w:type="spellEnd"/>
+      <w:r>
+        <w:t>]</w:t>
       </w:r>
       <w:r>
         <w:t>-[</w:t>
@@ -6187,12 +6600,14 @@
       <w:r>
         <w:t xml:space="preserve"> in </w:t>
       </w:r>
+      <w:proofErr w:type="spellStart"/>
       <w:r>
         <w:t>H</w:t>
       </w:r>
       <w:r>
         <w:t>artrees</w:t>
       </w:r>
+      <w:proofErr w:type="spellEnd"/>
       <w:r>
         <w:t>]</w:t>
       </w:r>
@@ -6218,10 +6633,18 @@
         <w:t>, the number of atoms in the molecule, the actual torsion value used in the QM calculation, and the QM energy in</w:t>
       </w:r>
       <w:r>
-        <w:t xml:space="preserve"> H</w:t>
-      </w:r>
-      <w:r>
-        <w:t>artrees.</w:t>
+        <w:t xml:space="preserve"> </w:t>
+      </w:r>
+      <w:proofErr w:type="spellStart"/>
+      <w:r>
+        <w:t>H</w:t>
+      </w:r>
+      <w:r>
+        <w:t>artrees</w:t>
+      </w:r>
+      <w:proofErr w:type="spellEnd"/>
+      <w:r>
+        <w:t>.</w:t>
       </w:r>
     </w:p>
     <w:p>
@@ -6582,7 +7005,15 @@
         <w:t>printed to the Data/ParFit/ subdirectory.</w:t>
       </w:r>
       <w:r>
-        <w:t xml:space="preserve"> If the user has the “csv_on” keyword, snapshots comparing the MM energy profiles to the QM energy profiles will be printed every 10 steps.</w:t>
+        <w:t xml:space="preserve"> If the user has the “</w:t>
+      </w:r>
+      <w:proofErr w:type="spellStart"/>
+      <w:r>
+        <w:t>csv_on</w:t>
+      </w:r>
+      <w:proofErr w:type="spellEnd"/>
+      <w:r>
+        <w:t>” keyword, snapshots comparing the MM energy profiles to the QM energy profiles will be printed every 10 steps.</w:t>
       </w:r>
       <w:r>
         <w:t xml:space="preserve"> </w:t>
@@ -6639,7 +7070,15 @@
       </w:r>
       <w:proofErr w:type="gramEnd"/>
       <w:r>
-        <w:t xml:space="preserve">_[MM]_[N].prm </w:t>
+        <w:t>_[MM]_[N].</w:t>
+      </w:r>
+      <w:proofErr w:type="spellStart"/>
+      <w:r>
+        <w:t>prm</w:t>
+      </w:r>
+      <w:proofErr w:type="spellEnd"/>
+      <w:r>
+        <w:t xml:space="preserve"> </w:t>
       </w:r>
     </w:p>
     <w:p>
@@ -6669,8 +7108,13 @@
       <w:r>
         <w:t>/[</w:t>
       </w:r>
-      <w:r>
-        <w:t>root_filename]</w:t>
+      <w:proofErr w:type="spellStart"/>
+      <w:r>
+        <w:t>root_filename</w:t>
+      </w:r>
+      <w:proofErr w:type="spellEnd"/>
+      <w:r>
+        <w:t>]</w:t>
       </w:r>
       <w:r>
         <w:t xml:space="preserve"> subdirectory and have the filename format:</w:t>
@@ -6707,7 +7151,15 @@
         <w:t xml:space="preserve">Temporary </w:t>
       </w:r>
       <w:r>
-        <w:t>files generated by running ParFit are located in the Data/Engine subdirectory. These files end in “pcm” and may be deleted by the user at the end of the parameterization.</w:t>
+        <w:t>files generated by running ParFit are located in the Data/Engine subdirectory. These files end in “</w:t>
+      </w:r>
+      <w:proofErr w:type="spellStart"/>
+      <w:r>
+        <w:t>pcm</w:t>
+      </w:r>
+      <w:proofErr w:type="spellEnd"/>
+      <w:r>
+        <w:t>” and may be deleted by the user at the end of the parameterization.</w:t>
       </w:r>
     </w:p>
     <w:p>
@@ -7028,15 +7480,22 @@
       <w:r>
         <w:t>“</w:t>
       </w:r>
-      <w:r>
-        <w:t xml:space="preserve">ga” for genetic algorithm or </w:t>
+      <w:proofErr w:type="spellStart"/>
+      <w:r>
+        <w:t>ga</w:t>
+      </w:r>
+      <w:proofErr w:type="spellEnd"/>
+      <w:r>
+        <w:t xml:space="preserve">” for genetic algorithm or </w:t>
       </w:r>
       <w:r>
         <w:t>"</w:t>
       </w:r>
+      <w:proofErr w:type="spellStart"/>
       <w:r>
         <w:t>fmin</w:t>
       </w:r>
+      <w:proofErr w:type="spellEnd"/>
       <w:r>
         <w:t>"</w:t>
       </w:r>
@@ -7274,8 +7733,29 @@
       <w:bookmarkEnd w:id="21"/>
     </w:p>
     <w:p>
-      <w:r>
-        <w:t xml:space="preserve">Allinger, N. L., Yuh, Y. H., &amp; Lii, J-H. </w:t>
+      <w:proofErr w:type="spellStart"/>
+      <w:r>
+        <w:t>Allinger</w:t>
+      </w:r>
+      <w:proofErr w:type="spellEnd"/>
+      <w:r>
+        <w:t xml:space="preserve">, N. L., </w:t>
+      </w:r>
+      <w:proofErr w:type="spellStart"/>
+      <w:r>
+        <w:t>Yuh</w:t>
+      </w:r>
+      <w:proofErr w:type="spellEnd"/>
+      <w:r>
+        <w:t xml:space="preserve">, Y. H., &amp; </w:t>
+      </w:r>
+      <w:proofErr w:type="spellStart"/>
+      <w:r>
+        <w:t>Lii</w:t>
+      </w:r>
+      <w:proofErr w:type="spellEnd"/>
+      <w:r>
+        <w:t xml:space="preserve">, J-H. </w:t>
       </w:r>
       <w:proofErr w:type="gramStart"/>
       <w:r>
@@ -7311,9 +7791,14 @@
       <w:bookmarkEnd w:id="22"/>
     </w:p>
     <w:p>
+      <w:proofErr w:type="spellStart"/>
       <w:proofErr w:type="gramStart"/>
       <w:r>
-        <w:t>Halgren, T. A. (1996) Merck Molecular Force Field.</w:t>
+        <w:t>Halgren</w:t>
+      </w:r>
+      <w:proofErr w:type="spellEnd"/>
+      <w:r>
+        <w:t>, T. A. (1996) Merck Molecular Force Field.</w:t>
       </w:r>
       <w:proofErr w:type="gramEnd"/>
       <w:r>
@@ -10657,7 +11142,7 @@
 </file>
 
 <file path=customXml/itemProps1.xml><?xml version="1.0" encoding="utf-8"?>
-<ds:datastoreItem xmlns:ds="http://schemas.openxmlformats.org/officeDocument/2006/customXml" ds:itemID="{59F04FF6-536B-484B-894E-950FA3736B99}">
+<ds:datastoreItem xmlns:ds="http://schemas.openxmlformats.org/officeDocument/2006/customXml" ds:itemID="{F5307022-5431-C04F-84C0-2ED2EFD8C947}">
   <ds:schemaRefs>
     <ds:schemaRef ds:uri="http://schemas.openxmlformats.org/officeDocument/2006/bibliography"/>
   </ds:schemaRefs>

</xml_diff>

<commit_message>
MM engine -> Mengine
The “MM engine” is systematically replaced by “Mengine”.
</commit_message>
<xml_diff>
--- a/Doc/Manual.docx
+++ b/Doc/Manual.docx
@@ -7,8 +7,6 @@
         <w:spacing w:after="160" w:line="259" w:lineRule="auto"/>
         <w:jc w:val="center"/>
       </w:pPr>
-      <w:bookmarkStart w:id="0" w:name="_GoBack"/>
-      <w:bookmarkEnd w:id="0"/>
     </w:p>
     <w:p>
       <w:pPr>
@@ -1880,12 +1878,12 @@
         </w:numPr>
         <w:ind w:left="720"/>
       </w:pPr>
-      <w:bookmarkStart w:id="1" w:name="_Toc453159315"/>
+      <w:bookmarkStart w:id="0" w:name="_Toc453159315"/>
       <w:r>
         <w:lastRenderedPageBreak/>
         <w:t>Introduction</w:t>
       </w:r>
-      <w:bookmarkEnd w:id="1"/>
+      <w:bookmarkEnd w:id="0"/>
     </w:p>
     <w:p>
       <w:r>
@@ -2331,11 +2329,11 @@
         </w:numPr>
         <w:ind w:left="720"/>
       </w:pPr>
-      <w:bookmarkStart w:id="2" w:name="_Toc453159316"/>
+      <w:bookmarkStart w:id="1" w:name="_Toc453159316"/>
       <w:r>
         <w:t>Conventions</w:t>
       </w:r>
-      <w:bookmarkEnd w:id="2"/>
+      <w:bookmarkEnd w:id="1"/>
     </w:p>
     <w:p>
       <w:pPr>
@@ -2516,7 +2514,7 @@
         </w:numPr>
         <w:ind w:left="720"/>
       </w:pPr>
-      <w:bookmarkStart w:id="3" w:name="_Toc453159317"/>
+      <w:bookmarkStart w:id="2" w:name="_Toc453159317"/>
       <w:r>
         <w:lastRenderedPageBreak/>
         <w:t xml:space="preserve">Getting </w:t>
@@ -2527,7 +2525,7 @@
       <w:r>
         <w:t>tarted</w:t>
       </w:r>
-      <w:bookmarkEnd w:id="3"/>
+      <w:bookmarkEnd w:id="2"/>
     </w:p>
     <w:p>
       <w:r>
@@ -2660,12 +2658,11 @@
       <w:pPr>
         <w:ind w:firstLine="720"/>
       </w:pPr>
-      <w:r>
-        <w:t>MM E</w:t>
-      </w:r>
-      <w:r>
-        <w:t>NGINE</w:t>
-      </w:r>
+      <w:proofErr w:type="spellStart"/>
+      <w:r>
+        <w:t>Mengine</w:t>
+      </w:r>
+      <w:proofErr w:type="spellEnd"/>
       <w:r>
         <w:t xml:space="preserve"> </w:t>
       </w:r>
@@ -2750,8 +2747,17 @@
           <w:rFonts w:ascii="Calibri" w:hAnsi="Calibri" w:cs="Calibri"/>
           <w:color w:val="000000"/>
         </w:rPr>
-        <w:t>mmengine</w:t>
-      </w:r>
+        <w:t>M</w:t>
+      </w:r>
+      <w:bookmarkStart w:id="3" w:name="_GoBack"/>
+      <w:r>
+        <w:rPr>
+          <w:rFonts w:ascii="Calibri" w:hAnsi="Calibri" w:cs="Calibri"/>
+          <w:color w:val="000000"/>
+        </w:rPr>
+        <w:t>engine</w:t>
+      </w:r>
+      <w:bookmarkEnd w:id="3"/>
       <w:proofErr w:type="spellEnd"/>
       <w:r>
         <w:rPr>
@@ -2818,8 +2824,16 @@
       </w:r>
     </w:p>
     <w:p>
-      <w:r>
-        <w:t>MM Engine is</w:t>
+      <w:proofErr w:type="spellStart"/>
+      <w:r>
+        <w:t>Me</w:t>
+      </w:r>
+      <w:r>
+        <w:t>ngine</w:t>
+      </w:r>
+      <w:proofErr w:type="spellEnd"/>
+      <w:r>
+        <w:t xml:space="preserve"> is</w:t>
       </w:r>
       <w:r>
         <w:t xml:space="preserve"> </w:t>
@@ -3094,7 +3108,10 @@
       </w:r>
       <w:proofErr w:type="spellStart"/>
       <w:r>
-        <w:t>mmengine</w:t>
+        <w:t>M</w:t>
+      </w:r>
+      <w:r>
+        <w:t>engine</w:t>
       </w:r>
       <w:proofErr w:type="spellEnd"/>
       <w:r>
@@ -3787,11 +3804,16 @@
       <w:r>
         <w:t>[</w:t>
       </w:r>
-      <w:r>
-        <w:t xml:space="preserve">MM </w:t>
-      </w:r>
-      <w:r>
-        <w:t>engine executable path]</w:t>
+      <w:proofErr w:type="spellStart"/>
+      <w:r>
+        <w:t>M</w:t>
+      </w:r>
+      <w:r>
+        <w:t>executable</w:t>
+      </w:r>
+      <w:proofErr w:type="spellEnd"/>
+      <w:r>
+        <w:t xml:space="preserve"> path]</w:t>
       </w:r>
     </w:p>
     <w:p>
@@ -3799,7 +3821,21 @@
         <w:pStyle w:val="indentednormal"/>
       </w:pPr>
       <w:r>
-        <w:t>Indicate the entire path where the MM engine executable file is located.</w:t>
+        <w:t>Indica</w:t>
+      </w:r>
+      <w:r>
+        <w:t xml:space="preserve">te the entire path where the </w:t>
+      </w:r>
+      <w:proofErr w:type="spellStart"/>
+      <w:r>
+        <w:t>M</w:t>
+      </w:r>
+      <w:r>
+        <w:t>engine</w:t>
+      </w:r>
+      <w:proofErr w:type="spellEnd"/>
+      <w:r>
+        <w:t xml:space="preserve"> executable file is located.</w:t>
       </w:r>
     </w:p>
     <w:p>
@@ -4766,11 +4802,16 @@
       <w:r>
         <w:t>[</w:t>
       </w:r>
-      <w:r>
-        <w:t xml:space="preserve">MM </w:t>
-      </w:r>
-      <w:r>
-        <w:t>engine executable path]</w:t>
+      <w:proofErr w:type="spellStart"/>
+      <w:r>
+        <w:t>M</w:t>
+      </w:r>
+      <w:r>
+        <w:t>executable</w:t>
+      </w:r>
+      <w:proofErr w:type="spellEnd"/>
+      <w:r>
+        <w:t xml:space="preserve"> path]</w:t>
       </w:r>
     </w:p>
     <w:p>
@@ -4788,10 +4829,18 @@
         <w:t xml:space="preserve"> path where the</w:t>
       </w:r>
       <w:r>
-        <w:t xml:space="preserve"> MM</w:t>
-      </w:r>
-      <w:r>
-        <w:t xml:space="preserve"> engine executable file </w:t>
+        <w:t xml:space="preserve"> </w:t>
+      </w:r>
+      <w:proofErr w:type="spellStart"/>
+      <w:r>
+        <w:t>Mengine</w:t>
+      </w:r>
+      <w:proofErr w:type="spellEnd"/>
+      <w:r>
+        <w:t xml:space="preserve"> </w:t>
+      </w:r>
+      <w:r>
+        <w:t xml:space="preserve">executable file </w:t>
       </w:r>
       <w:r>
         <w:t>is located</w:t>
@@ -7431,8 +7480,16 @@
         </w:numPr>
         <w:ind w:left="720"/>
       </w:pPr>
-      <w:r>
-        <w:t>MM engine full path location</w:t>
+      <w:proofErr w:type="spellStart"/>
+      <w:r>
+        <w:t>M</w:t>
+      </w:r>
+      <w:r>
+        <w:t>engine</w:t>
+      </w:r>
+      <w:proofErr w:type="spellEnd"/>
+      <w:r>
+        <w:t xml:space="preserve"> full path location</w:t>
       </w:r>
     </w:p>
     <w:p>
@@ -7876,7 +7933,7 @@
           <w:rPr>
             <w:noProof/>
           </w:rPr>
-          <w:t>13</w:t>
+          <w:t>4</w:t>
         </w:r>
         <w:r>
           <w:rPr>
@@ -11131,7 +11188,7 @@
   <a:extraClrSchemeLst/>
   <a:extLst>
     <a:ext uri="{05A4C25C-085E-4340-85A3-A5531E510DB2}">
-      <thm15:themeFamily xmlns:thm15="http://schemas.microsoft.com/office/thememl/2012/main" xmlns="" name="Office Theme" id="{62F939B6-93AF-4DB8-9C6B-D6C7DFDC589F}" vid="{4A3C46E8-61CC-4603-A589-7422A47A8E4A}"/>
+      <thm15:themeFamily xmlns="" xmlns:thm15="http://schemas.microsoft.com/office/thememl/2012/main" name="Office Theme" id="{62F939B6-93AF-4DB8-9C6B-D6C7DFDC589F}" vid="{4A3C46E8-61CC-4603-A589-7422A47A8E4A}"/>
     </a:ext>
   </a:extLst>
 </a:theme>
@@ -11142,7 +11199,7 @@
 </file>
 
 <file path=customXml/itemProps1.xml><?xml version="1.0" encoding="utf-8"?>
-<ds:datastoreItem xmlns:ds="http://schemas.openxmlformats.org/officeDocument/2006/customXml" ds:itemID="{F5307022-5431-C04F-84C0-2ED2EFD8C947}">
+<ds:datastoreItem xmlns:ds="http://schemas.openxmlformats.org/officeDocument/2006/customXml" ds:itemID="{0142B01A-42DE-5147-8551-DD973AE77132}">
   <ds:schemaRefs>
     <ds:schemaRef ds:uri="http://schemas.openxmlformats.org/officeDocument/2006/bibliography"/>
   </ds:schemaRefs>

</xml_diff>